<commit_message>
Removed the invalid inverted quote character from documents. Updated the version in ReadMe.txt
</commit_message>
<xml_diff>
--- a/Documentation/PubMatic-Android-SDK.docx
+++ b/Documentation/PubMatic-Android-SDK.docx
@@ -600,21 +600,7 @@
                 <w:rStyle w:val="Hyperlink"/>
                 <w:noProof/>
               </w:rPr>
-              <w:t>Inte</w:t>
-            </w:r>
-            <w:r>
-              <w:rPr>
-                <w:rStyle w:val="Hyperlink"/>
-                <w:noProof/>
-              </w:rPr>
-              <w:t>g</w:t>
-            </w:r>
-            <w:r>
-              <w:rPr>
-                <w:rStyle w:val="Hyperlink"/>
-                <w:noProof/>
-              </w:rPr>
-              <w:t>rate PubMatic SDK</w:t>
+              <w:t>Integrate PubMatic SDK</w:t>
             </w:r>
             <w:r>
               <w:rPr>
@@ -2179,6 +2165,7 @@
       </w:pPr>
       <w:bookmarkStart w:id="0" w:name="_Toc472706436"/>
       <w:r>
+        <w:lastRenderedPageBreak/>
         <w:t>Introduction</w:t>
       </w:r>
       <w:bookmarkEnd w:id="0"/>
@@ -2357,6 +2344,7 @@
       </w:pPr>
       <w:bookmarkStart w:id="2" w:name="_Toc472706438"/>
       <w:r>
+        <w:lastRenderedPageBreak/>
         <w:t>Getting Started</w:t>
       </w:r>
       <w:bookmarkEnd w:id="2"/>
@@ -2478,8 +2466,6 @@
       </w:pPr>
       <w:bookmarkStart w:id="4" w:name="_Toc4"/>
       <w:bookmarkStart w:id="5" w:name="_Toc472706440"/>
-      <w:bookmarkStart w:id="6" w:name="_GoBack"/>
-      <w:bookmarkEnd w:id="6"/>
       <w:r>
         <w:t>Integrate PubMatic SDK</w:t>
       </w:r>
@@ -2490,8 +2476,8 @@
       <w:pPr>
         <w:pStyle w:val="Heading2"/>
       </w:pPr>
-      <w:bookmarkStart w:id="7" w:name="_Toc5"/>
-      <w:bookmarkStart w:id="8" w:name="_Toc472706441"/>
+      <w:bookmarkStart w:id="6" w:name="_Toc5"/>
+      <w:bookmarkStart w:id="7" w:name="_Toc472706441"/>
       <w:r>
         <w:t xml:space="preserve">Option 1: Integrate via central repository (Only for </w:t>
       </w:r>
@@ -2503,8 +2489,8 @@
       <w:r>
         <w:t xml:space="preserve"> based project)</w:t>
       </w:r>
+      <w:bookmarkEnd w:id="6"/>
       <w:bookmarkEnd w:id="7"/>
-      <w:bookmarkEnd w:id="8"/>
     </w:p>
     <w:p>
       <w:pPr>
@@ -2903,25 +2889,7 @@
                 <w:sz w:val="24"/>
                 <w:szCs w:val="24"/>
               </w:rPr>
-              <w:t>‘com.github.PubMatic.pubmatic-sdk-android:common-sdk:5.1.1’</w:t>
-            </w:r>
-            <w:r>
-              <w:rPr>
-                <w:rFonts w:ascii="Arial Unicode MS" w:eastAsia="Arial Unicode MS" w:hAnsi="Arial Unicode MS" w:cs="Arial Unicode MS"/>
-                <w:color w:val="008E00"/>
-                <w:sz w:val="24"/>
-                <w:szCs w:val="24"/>
-              </w:rPr>
-              <w:br/>
-            </w:r>
-            <w:r>
-              <w:rPr>
-                <w:rFonts w:ascii="Menlo" w:hAnsi="Menlo"/>
-                <w:sz w:val="24"/>
-                <w:szCs w:val="24"/>
-                <w:lang w:val="it-IT"/>
-              </w:rPr>
-              <w:t xml:space="preserve">compile </w:t>
+              <w:t>'</w:t>
             </w:r>
             <w:r>
               <w:rPr>
@@ -2932,25 +2900,7 @@
                 <w:sz w:val="24"/>
                 <w:szCs w:val="24"/>
               </w:rPr>
-              <w:t>‘com.github.PubMatic.pubmatic-sdk-android:banner-sdk:5.1.1’</w:t>
-            </w:r>
-            <w:r>
-              <w:rPr>
-                <w:rFonts w:ascii="Arial Unicode MS" w:eastAsia="Arial Unicode MS" w:hAnsi="Arial Unicode MS" w:cs="Arial Unicode MS"/>
-                <w:color w:val="008E00"/>
-                <w:sz w:val="24"/>
-                <w:szCs w:val="24"/>
-              </w:rPr>
-              <w:br/>
-            </w:r>
-            <w:r>
-              <w:rPr>
-                <w:rFonts w:ascii="Menlo" w:hAnsi="Menlo"/>
-                <w:sz w:val="24"/>
-                <w:szCs w:val="24"/>
-                <w:lang w:val="it-IT"/>
-              </w:rPr>
-              <w:t xml:space="preserve">compile </w:t>
+              <w:t>com.github.PubMatic.pubmatic-sdk-android:common-sdk:5.1.1</w:t>
             </w:r>
             <w:r>
               <w:rPr>
@@ -2961,7 +2911,109 @@
                 <w:sz w:val="24"/>
                 <w:szCs w:val="24"/>
               </w:rPr>
-              <w:t>‘com.github.PubMatic.pubmatic-sdk-android:native-sdk:5.1.1’</w:t>
+              <w:t>'</w:t>
+            </w:r>
+            <w:r>
+              <w:rPr>
+                <w:rFonts w:ascii="Arial Unicode MS" w:eastAsia="Arial Unicode MS" w:hAnsi="Arial Unicode MS" w:cs="Arial Unicode MS"/>
+                <w:color w:val="008E00"/>
+                <w:sz w:val="24"/>
+                <w:szCs w:val="24"/>
+              </w:rPr>
+              <w:br/>
+            </w:r>
+            <w:r>
+              <w:rPr>
+                <w:rFonts w:ascii="Menlo" w:hAnsi="Menlo"/>
+                <w:sz w:val="24"/>
+                <w:szCs w:val="24"/>
+                <w:lang w:val="it-IT"/>
+              </w:rPr>
+              <w:t xml:space="preserve">compile </w:t>
+            </w:r>
+            <w:r>
+              <w:rPr>
+                <w:rFonts w:ascii="Menlo" w:hAnsi="Menlo"/>
+                <w:b/>
+                <w:bCs/>
+                <w:color w:val="008E00"/>
+                <w:sz w:val="24"/>
+                <w:szCs w:val="24"/>
+              </w:rPr>
+              <w:t>'</w:t>
+            </w:r>
+            <w:r>
+              <w:rPr>
+                <w:rFonts w:ascii="Menlo" w:hAnsi="Menlo"/>
+                <w:b/>
+                <w:bCs/>
+                <w:color w:val="008E00"/>
+                <w:sz w:val="24"/>
+                <w:szCs w:val="24"/>
+              </w:rPr>
+              <w:t>com.github.PubMatic.pubmat</w:t>
+            </w:r>
+            <w:r>
+              <w:rPr>
+                <w:rFonts w:ascii="Menlo" w:hAnsi="Menlo"/>
+                <w:b/>
+                <w:bCs/>
+                <w:color w:val="008E00"/>
+                <w:sz w:val="24"/>
+                <w:szCs w:val="24"/>
+              </w:rPr>
+              <w:t>ic-sdk-android:banner-sdk:5.1.1'</w:t>
+            </w:r>
+            <w:r>
+              <w:rPr>
+                <w:rFonts w:ascii="Arial Unicode MS" w:eastAsia="Arial Unicode MS" w:hAnsi="Arial Unicode MS" w:cs="Arial Unicode MS"/>
+                <w:color w:val="008E00"/>
+                <w:sz w:val="24"/>
+                <w:szCs w:val="24"/>
+              </w:rPr>
+              <w:br/>
+            </w:r>
+            <w:r>
+              <w:rPr>
+                <w:rFonts w:ascii="Menlo" w:hAnsi="Menlo"/>
+                <w:sz w:val="24"/>
+                <w:szCs w:val="24"/>
+                <w:lang w:val="it-IT"/>
+              </w:rPr>
+              <w:t xml:space="preserve">compile </w:t>
+            </w:r>
+            <w:r>
+              <w:rPr>
+                <w:rFonts w:ascii="Menlo" w:hAnsi="Menlo"/>
+                <w:b/>
+                <w:bCs/>
+                <w:color w:val="008E00"/>
+                <w:sz w:val="24"/>
+                <w:szCs w:val="24"/>
+              </w:rPr>
+              <w:t>'</w:t>
+            </w:r>
+            <w:r>
+              <w:rPr>
+                <w:rFonts w:ascii="Menlo" w:hAnsi="Menlo"/>
+                <w:b/>
+                <w:bCs/>
+                <w:color w:val="008E00"/>
+                <w:sz w:val="24"/>
+                <w:szCs w:val="24"/>
+              </w:rPr>
+              <w:t>com.github.PubMatic.pubmat</w:t>
+            </w:r>
+            <w:r>
+              <w:rPr>
+                <w:rFonts w:ascii="Menlo" w:hAnsi="Menlo"/>
+                <w:b/>
+                <w:bCs/>
+                <w:color w:val="008E00"/>
+                <w:sz w:val="24"/>
+                <w:szCs w:val="24"/>
+              </w:rPr>
+              <w:t>ic-sdk-android:native-sdk:5.1.1'</w:t>
             </w:r>
           </w:p>
         </w:tc>
@@ -2977,7 +3029,18 @@
         <w:pStyle w:val="Body"/>
       </w:pPr>
       <w:r>
-        <w:t>Above snippet is in form of ‘</w:t>
+        <w:t xml:space="preserve">Above snippet is in form of </w:t>
+      </w:r>
+      <w:r>
+        <w:rPr>
+          <w:rFonts w:ascii="Menlo" w:hAnsi="Menlo"/>
+          <w:b/>
+          <w:bCs/>
+          <w:color w:val="auto"/>
+          <w:sz w:val="24"/>
+          <w:szCs w:val="24"/>
+        </w:rPr>
+        <w:t>'</w:t>
       </w:r>
       <w:proofErr w:type="spellStart"/>
       <w:r>
@@ -2995,7 +3058,15 @@
       </w:r>
       <w:proofErr w:type="spellEnd"/>
       <w:r>
-        <w:t>’</w:t>
+        <w:rPr>
+          <w:rFonts w:ascii="Menlo" w:hAnsi="Menlo"/>
+          <w:b/>
+          <w:bCs/>
+          <w:color w:val="auto"/>
+          <w:sz w:val="24"/>
+          <w:szCs w:val="24"/>
+        </w:rPr>
+        <w:t>'</w:t>
       </w:r>
       <w:proofErr w:type="gramEnd"/>
     </w:p>
@@ -3004,11 +3075,15 @@
         <w:pStyle w:val="Body"/>
       </w:pPr>
       <w:r>
+        <w:lastRenderedPageBreak/>
         <w:t xml:space="preserve">Where </w:t>
       </w:r>
       <w:proofErr w:type="spellStart"/>
       <w:r>
-        <w:t>Pubmatic</w:t>
+        <w:t>PubM</w:t>
+      </w:r>
+      <w:r>
+        <w:t>atic</w:t>
       </w:r>
       <w:proofErr w:type="spellEnd"/>
       <w:r>
@@ -3072,7 +3147,13 @@
         <w:t>“</w:t>
       </w:r>
       <w:r>
-        <w:t>tip” of the master branch by using:</w:t>
+        <w:t>tip” of the master branch by using</w:t>
+      </w:r>
+      <w:r>
+        <w:t xml:space="preserve"> below template</w:t>
+      </w:r>
+      <w:r>
+        <w:t>:</w:t>
       </w:r>
     </w:p>
     <w:p>
@@ -3085,7 +3166,18 @@
       </w:r>
       <w:proofErr w:type="gramEnd"/>
       <w:r>
-        <w:t xml:space="preserve"> ‘</w:t>
+        <w:t xml:space="preserve"> </w:t>
+      </w:r>
+      <w:r>
+        <w:rPr>
+          <w:rFonts w:ascii="Menlo" w:hAnsi="Menlo"/>
+          <w:b/>
+          <w:bCs/>
+          <w:color w:val="auto"/>
+          <w:sz w:val="24"/>
+          <w:szCs w:val="24"/>
+        </w:rPr>
+        <w:t>'</w:t>
       </w:r>
       <w:proofErr w:type="spellStart"/>
       <w:r>
@@ -3093,7 +3185,18 @@
       </w:r>
       <w:proofErr w:type="spellEnd"/>
       <w:r>
-        <w:t>:-SNAPSHOT’</w:t>
+        <w:t>:-SNAPSHOT</w:t>
+      </w:r>
+      <w:r>
+        <w:rPr>
+          <w:rFonts w:ascii="Menlo" w:hAnsi="Menlo"/>
+          <w:b/>
+          <w:bCs/>
+          <w:color w:val="auto"/>
+          <w:sz w:val="24"/>
+          <w:szCs w:val="24"/>
+        </w:rPr>
+        <w:t>'</w:t>
       </w:r>
     </w:p>
     <w:p>
@@ -3102,6 +3205,14 @@
       </w:pPr>
       <w:r>
         <w:t>For example:</w:t>
+      </w:r>
+    </w:p>
+    <w:p>
+      <w:pPr>
+        <w:pStyle w:val="Body"/>
+      </w:pPr>
+      <w:r>
+        <w:t xml:space="preserve">Replace 5.1.1 with –SNAPSHOT  </w:t>
       </w:r>
     </w:p>
     <w:tbl>
@@ -3147,24 +3258,17 @@
           <w:p>
             <w:pPr>
               <w:pStyle w:val="Default"/>
-            </w:pPr>
-            <w:r>
-              <w:rPr>
-                <w:sz w:val="24"/>
-                <w:szCs w:val="24"/>
-              </w:rPr>
-              <w:br/>
-            </w:r>
-            <w:r>
               <w:rPr>
                 <w:rFonts w:ascii="Menlo" w:hAnsi="Menlo"/>
                 <w:sz w:val="24"/>
                 <w:szCs w:val="24"/>
                 <w:lang w:val="it-IT"/>
               </w:rPr>
-              <w:t xml:space="preserve">compile </w:t>
-            </w:r>
-            <w:r>
+            </w:pPr>
+          </w:p>
+          <w:p>
+            <w:pPr>
+              <w:pStyle w:val="Default"/>
               <w:rPr>
                 <w:rFonts w:ascii="Menlo" w:hAnsi="Menlo"/>
                 <w:b/>
@@ -3173,9 +3277,16 @@
                 <w:sz w:val="24"/>
                 <w:szCs w:val="24"/>
               </w:rPr>
-              <w:t>'</w:t>
-            </w:r>
-            <w:proofErr w:type="spellStart"/>
+            </w:pPr>
+            <w:r>
+              <w:rPr>
+                <w:rFonts w:ascii="Menlo" w:hAnsi="Menlo"/>
+                <w:sz w:val="24"/>
+                <w:szCs w:val="24"/>
+                <w:lang w:val="it-IT"/>
+              </w:rPr>
+              <w:t xml:space="preserve">compile </w:t>
+            </w:r>
             <w:r>
               <w:rPr>
                 <w:rFonts w:ascii="Menlo" w:hAnsi="Menlo"/>
@@ -3185,7 +3296,171 @@
                 <w:sz w:val="24"/>
                 <w:szCs w:val="24"/>
               </w:rPr>
+              <w:t>'</w:t>
+            </w:r>
+            <w:proofErr w:type="spellStart"/>
+            <w:r>
+              <w:rPr>
+                <w:rFonts w:ascii="Menlo" w:hAnsi="Menlo"/>
+                <w:b/>
+                <w:bCs/>
+                <w:color w:val="008E00"/>
+                <w:sz w:val="24"/>
+                <w:szCs w:val="24"/>
+              </w:rPr>
               <w:t>com.github.PubMatic.pubmatic-sdk-android:common-sdk</w:t>
+            </w:r>
+            <w:proofErr w:type="spellEnd"/>
+            <w:r>
+              <w:rPr>
+                <w:rFonts w:ascii="Menlo" w:hAnsi="Menlo"/>
+                <w:b/>
+                <w:bCs/>
+                <w:color w:val="008E00"/>
+                <w:sz w:val="24"/>
+                <w:szCs w:val="24"/>
+              </w:rPr>
+              <w:t>:-SNAPSHOT'</w:t>
+            </w:r>
+          </w:p>
+          <w:p>
+            <w:pPr>
+              <w:pStyle w:val="Default"/>
+              <w:rPr>
+                <w:rFonts w:ascii="Menlo" w:hAnsi="Menlo"/>
+                <w:b/>
+                <w:bCs/>
+                <w:color w:val="008E00"/>
+                <w:sz w:val="24"/>
+                <w:szCs w:val="24"/>
+              </w:rPr>
+            </w:pPr>
+            <w:r>
+              <w:rPr>
+                <w:rFonts w:ascii="Menlo" w:hAnsi="Menlo"/>
+                <w:sz w:val="24"/>
+                <w:szCs w:val="24"/>
+                <w:lang w:val="it-IT"/>
+              </w:rPr>
+              <w:t xml:space="preserve">compile </w:t>
+            </w:r>
+            <w:r>
+              <w:rPr>
+                <w:rFonts w:ascii="Menlo" w:hAnsi="Menlo"/>
+                <w:b/>
+                <w:bCs/>
+                <w:color w:val="008E00"/>
+                <w:sz w:val="24"/>
+                <w:szCs w:val="24"/>
+              </w:rPr>
+              <w:t>'</w:t>
+            </w:r>
+            <w:proofErr w:type="spellStart"/>
+            <w:r>
+              <w:rPr>
+                <w:rFonts w:ascii="Menlo" w:hAnsi="Menlo"/>
+                <w:b/>
+                <w:bCs/>
+                <w:color w:val="008E00"/>
+                <w:sz w:val="24"/>
+                <w:szCs w:val="24"/>
+              </w:rPr>
+              <w:t>com.github.PubM</w:t>
+            </w:r>
+            <w:r>
+              <w:rPr>
+                <w:rFonts w:ascii="Menlo" w:hAnsi="Menlo"/>
+                <w:b/>
+                <w:bCs/>
+                <w:color w:val="008E00"/>
+                <w:sz w:val="24"/>
+                <w:szCs w:val="24"/>
+              </w:rPr>
+              <w:t>atic.pubmatic-sdk-android:banner</w:t>
+            </w:r>
+            <w:r>
+              <w:rPr>
+                <w:rFonts w:ascii="Menlo" w:hAnsi="Menlo"/>
+                <w:b/>
+                <w:bCs/>
+                <w:color w:val="008E00"/>
+                <w:sz w:val="24"/>
+                <w:szCs w:val="24"/>
+              </w:rPr>
+              <w:t>-sdk</w:t>
+            </w:r>
+            <w:proofErr w:type="spellEnd"/>
+            <w:r>
+              <w:rPr>
+                <w:rFonts w:ascii="Menlo" w:hAnsi="Menlo"/>
+                <w:b/>
+                <w:bCs/>
+                <w:color w:val="008E00"/>
+                <w:sz w:val="24"/>
+                <w:szCs w:val="24"/>
+              </w:rPr>
+              <w:t>:-SNAPSHOT'</w:t>
+            </w:r>
+          </w:p>
+          <w:p>
+            <w:pPr>
+              <w:pStyle w:val="Default"/>
+            </w:pPr>
+            <w:r>
+              <w:rPr>
+                <w:rFonts w:ascii="Menlo" w:hAnsi="Menlo"/>
+                <w:sz w:val="24"/>
+                <w:szCs w:val="24"/>
+                <w:lang w:val="it-IT"/>
+              </w:rPr>
+              <w:t xml:space="preserve">compile </w:t>
+            </w:r>
+            <w:r>
+              <w:rPr>
+                <w:rFonts w:ascii="Menlo" w:hAnsi="Menlo"/>
+                <w:b/>
+                <w:bCs/>
+                <w:color w:val="008E00"/>
+                <w:sz w:val="24"/>
+                <w:szCs w:val="24"/>
+              </w:rPr>
+              <w:t>'</w:t>
+            </w:r>
+            <w:proofErr w:type="spellStart"/>
+            <w:r>
+              <w:rPr>
+                <w:rFonts w:ascii="Menlo" w:hAnsi="Menlo"/>
+                <w:b/>
+                <w:bCs/>
+                <w:color w:val="008E00"/>
+                <w:sz w:val="24"/>
+                <w:szCs w:val="24"/>
+              </w:rPr>
+              <w:t>com.github.PubM</w:t>
+            </w:r>
+            <w:r>
+              <w:rPr>
+                <w:rFonts w:ascii="Menlo" w:hAnsi="Menlo"/>
+                <w:b/>
+                <w:bCs/>
+                <w:color w:val="008E00"/>
+                <w:sz w:val="24"/>
+                <w:szCs w:val="24"/>
+              </w:rPr>
+              <w:t>atic.pubmatic-sdk-android:native</w:t>
+            </w:r>
+            <w:bookmarkStart w:id="8" w:name="_GoBack"/>
+            <w:bookmarkEnd w:id="8"/>
+            <w:r>
+              <w:rPr>
+                <w:rFonts w:ascii="Menlo" w:hAnsi="Menlo"/>
+                <w:b/>
+                <w:bCs/>
+                <w:color w:val="008E00"/>
+                <w:sz w:val="24"/>
+                <w:szCs w:val="24"/>
+              </w:rPr>
+              <w:t>-sdk</w:t>
             </w:r>
             <w:proofErr w:type="spellEnd"/>
             <w:r>
@@ -3446,7 +3721,15 @@
         <w:contextualSpacing w:val="0"/>
       </w:pPr>
       <w:r>
-        <w:t xml:space="preserve">Add PubMatic SDK's </w:t>
+        <w:t xml:space="preserve">Add </w:t>
+      </w:r>
+      <w:proofErr w:type="spellStart"/>
+      <w:r>
+        <w:t>PubMatic</w:t>
+      </w:r>
+      <w:proofErr w:type="spellEnd"/>
+      <w:r>
+        <w:t xml:space="preserve"> SDK's </w:t>
       </w:r>
       <w:r>
         <w:rPr>
@@ -3595,6 +3878,7 @@
         <w:contextualSpacing w:val="0"/>
       </w:pPr>
       <w:r>
+        <w:lastRenderedPageBreak/>
         <w:t xml:space="preserve">Modify your project's </w:t>
       </w:r>
       <w:proofErr w:type="spellStart"/>
@@ -3754,7 +4038,7 @@
                 <w:color w:val="969896"/>
                 <w:u w:color="969896"/>
               </w:rPr>
-              <w:t xml:space="preserve">    // Add PubMatic common-</w:t>
+              <w:t xml:space="preserve">    // Add </w:t>
             </w:r>
             <w:proofErr w:type="spellStart"/>
             <w:r>
@@ -3763,7 +4047,7 @@
                 <w:color w:val="969896"/>
                 <w:u w:color="969896"/>
               </w:rPr>
-              <w:t>sdk</w:t>
+              <w:t>PubMatic</w:t>
             </w:r>
             <w:proofErr w:type="spellEnd"/>
             <w:r>
@@ -3772,6 +4056,24 @@
                 <w:color w:val="969896"/>
                 <w:u w:color="969896"/>
               </w:rPr>
+              <w:t xml:space="preserve"> common-</w:t>
+            </w:r>
+            <w:proofErr w:type="spellStart"/>
+            <w:r>
+              <w:rPr>
+                <w:rFonts w:ascii="Courier New" w:hAnsi="Courier New"/>
+                <w:color w:val="969896"/>
+                <w:u w:color="969896"/>
+              </w:rPr>
+              <w:t>sdk</w:t>
+            </w:r>
+            <w:proofErr w:type="spellEnd"/>
+            <w:r>
+              <w:rPr>
+                <w:rFonts w:ascii="Courier New" w:hAnsi="Courier New"/>
+                <w:color w:val="969896"/>
+                <w:u w:color="969896"/>
+              </w:rPr>
               <w:t xml:space="preserve"> as Module dependency </w:t>
             </w:r>
           </w:p>
@@ -3826,7 +4128,7 @@
                 <w:color w:val="969896"/>
                 <w:u w:color="969896"/>
               </w:rPr>
-              <w:t xml:space="preserve">    // Add PubMatic banner-</w:t>
+              <w:t xml:space="preserve">    // Add </w:t>
             </w:r>
             <w:proofErr w:type="spellStart"/>
             <w:r>
@@ -3835,7 +4137,7 @@
                 <w:color w:val="969896"/>
                 <w:u w:color="969896"/>
               </w:rPr>
-              <w:t>sdk</w:t>
+              <w:t>PubMatic</w:t>
             </w:r>
             <w:proofErr w:type="spellEnd"/>
             <w:r>
@@ -3844,6 +4146,24 @@
                 <w:color w:val="969896"/>
                 <w:u w:color="969896"/>
               </w:rPr>
+              <w:t xml:space="preserve"> banner-</w:t>
+            </w:r>
+            <w:proofErr w:type="spellStart"/>
+            <w:r>
+              <w:rPr>
+                <w:rFonts w:ascii="Courier New" w:hAnsi="Courier New"/>
+                <w:color w:val="969896"/>
+                <w:u w:color="969896"/>
+              </w:rPr>
+              <w:t>sdk</w:t>
+            </w:r>
+            <w:proofErr w:type="spellEnd"/>
+            <w:r>
+              <w:rPr>
+                <w:rFonts w:ascii="Courier New" w:hAnsi="Courier New"/>
+                <w:color w:val="969896"/>
+                <w:u w:color="969896"/>
+              </w:rPr>
               <w:t xml:space="preserve"> as Module dependency</w:t>
             </w:r>
             <w:r>
@@ -3906,7 +4226,25 @@
                 <w:color w:val="969896"/>
                 <w:u w:color="969896"/>
               </w:rPr>
-              <w:t xml:space="preserve">    // Add PubMatic native-</w:t>
+              <w:t xml:space="preserve">    // Add </w:t>
+            </w:r>
+            <w:proofErr w:type="spellStart"/>
+            <w:r>
+              <w:rPr>
+                <w:rFonts w:ascii="Courier New" w:hAnsi="Courier New"/>
+                <w:color w:val="969896"/>
+                <w:u w:color="969896"/>
+              </w:rPr>
+              <w:t>PubMatic</w:t>
+            </w:r>
+            <w:proofErr w:type="spellEnd"/>
+            <w:r>
+              <w:rPr>
+                <w:rFonts w:ascii="Courier New" w:hAnsi="Courier New"/>
+                <w:color w:val="969896"/>
+                <w:u w:color="969896"/>
+              </w:rPr>
+              <w:t xml:space="preserve"> native-</w:t>
             </w:r>
             <w:proofErr w:type="spellStart"/>
             <w:r>
@@ -4234,7 +4572,15 @@
       </w:r>
       <w:proofErr w:type="spellEnd"/>
       <w:r>
-        <w:t xml:space="preserve"> task from PubMatic SDK source project folder:</w:t>
+        <w:t xml:space="preserve"> task from </w:t>
+      </w:r>
+      <w:proofErr w:type="spellStart"/>
+      <w:r>
+        <w:t>PubMatic</w:t>
+      </w:r>
+      <w:proofErr w:type="spellEnd"/>
+      <w:r>
+        <w:t xml:space="preserve"> SDK source project folder:</w:t>
       </w:r>
     </w:p>
     <w:p>
@@ -4245,7 +4591,21 @@
         <w:rPr>
           <w:rFonts w:ascii="Courier New" w:hAnsi="Courier New"/>
         </w:rPr>
-        <w:t xml:space="preserve"># PubMatic-Android-SDK $ </w:t>
+        <w:t xml:space="preserve"># </w:t>
+      </w:r>
+      <w:proofErr w:type="spellStart"/>
+      <w:r>
+        <w:rPr>
+          <w:rFonts w:ascii="Courier New" w:hAnsi="Courier New"/>
+        </w:rPr>
+        <w:t>PubMatic</w:t>
+      </w:r>
+      <w:proofErr w:type="spellEnd"/>
+      <w:r>
+        <w:rPr>
+          <w:rFonts w:ascii="Courier New" w:hAnsi="Courier New"/>
+        </w:rPr>
+        <w:t xml:space="preserve">-Android-SDK $ </w:t>
       </w:r>
       <w:proofErr w:type="spellStart"/>
       <w:r>
@@ -4281,6 +4641,7 @@
         <w:pStyle w:val="Body"/>
       </w:pPr>
       <w:r>
+        <w:lastRenderedPageBreak/>
         <w:t>Running this task successfully generates the JAR files in</w:t>
       </w:r>
       <w:r>
@@ -5121,6 +5482,7 @@
               <w:rPr>
                 <w:rFonts w:ascii="Courier New" w:eastAsia="Trebuchet MS" w:hAnsi="Courier New" w:cs="Courier New"/>
               </w:rPr>
+              <w:lastRenderedPageBreak/>
               <w:t>Read Calendar</w:t>
             </w:r>
           </w:p>
@@ -5657,6 +6019,7 @@
       </w:pPr>
       <w:bookmarkStart w:id="21" w:name="_Toc472706448"/>
       <w:r>
+        <w:lastRenderedPageBreak/>
         <w:t xml:space="preserve">Integrating </w:t>
       </w:r>
       <w:r>
@@ -6315,6 +6678,7 @@
         <w:pStyle w:val="Heading4"/>
       </w:pPr>
       <w:r>
+        <w:lastRenderedPageBreak/>
         <w:t xml:space="preserve">Example: </w:t>
       </w:r>
       <w:r>
@@ -7226,12 +7590,21 @@
         </w:rPr>
         <w:t xml:space="preserve">Example: </w:t>
       </w:r>
+      <w:proofErr w:type="spellStart"/>
       <w:r>
         <w:rPr>
           <w:b/>
           <w:bCs/>
         </w:rPr>
-        <w:t>Mocean Ad Request</w:t>
+        <w:t>Mocean</w:t>
+      </w:r>
+      <w:proofErr w:type="spellEnd"/>
+      <w:r>
+        <w:rPr>
+          <w:b/>
+          <w:bCs/>
+        </w:rPr>
+        <w:t xml:space="preserve"> Ad Request</w:t>
       </w:r>
       <w:r>
         <w:rPr>
@@ -7470,6 +7843,7 @@
                 <w:b w:val="0"/>
                 <w:bCs w:val="0"/>
               </w:rPr>
+              <w:lastRenderedPageBreak/>
               <w:t>LayoutParams</w:t>
             </w:r>
             <w:proofErr w:type="spellEnd"/>
@@ -7812,6 +8186,7 @@
           <w:b/>
           <w:bCs/>
         </w:rPr>
+        <w:lastRenderedPageBreak/>
         <w:t xml:space="preserve">Example: </w:t>
       </w:r>
       <w:r>
@@ -8464,6 +8839,7 @@
       </w:pPr>
       <w:bookmarkStart w:id="26" w:name="_Toc472706451"/>
       <w:r>
+        <w:lastRenderedPageBreak/>
         <w:t>Set update interval time</w:t>
       </w:r>
       <w:bookmarkEnd w:id="26"/>
@@ -9141,6 +9517,7 @@
         <w:pStyle w:val="Heading4"/>
       </w:pPr>
       <w:r>
+        <w:lastRenderedPageBreak/>
         <w:t xml:space="preserve">Note: Make sure to set </w:t>
       </w:r>
       <w:proofErr w:type="spellStart"/>
@@ -9871,6 +10248,7 @@
                 <w:bCs w:val="0"/>
                 <w:color w:val="969896"/>
               </w:rPr>
+              <w:lastRenderedPageBreak/>
               <w:t>// Make the ad request to Server</w:t>
             </w:r>
           </w:p>
@@ -10294,6 +10672,7 @@
       </w:pPr>
       <w:bookmarkStart w:id="29" w:name="_Toc472706454"/>
       <w:r>
+        <w:lastRenderedPageBreak/>
         <w:t xml:space="preserve">Integrating </w:t>
       </w:r>
       <w:r>
@@ -11078,7 +11457,16 @@
                 <w:b w:val="0"/>
                 <w:bCs w:val="0"/>
               </w:rPr>
-              <w:t>) {</w:t>
+              <w:t xml:space="preserve">) </w:t>
+            </w:r>
+            <w:r>
+              <w:rPr>
+                <w:rFonts w:ascii="Courier New" w:eastAsia="Courier New" w:hAnsi="Courier New" w:cs="Courier New"/>
+                <w:b w:val="0"/>
+                <w:bCs w:val="0"/>
+              </w:rPr>
+              <w:lastRenderedPageBreak/>
+              <w:t>{</w:t>
             </w:r>
           </w:p>
           <w:p>
@@ -11476,6 +11864,7 @@
         <w:rPr>
           <w:color w:val="auto"/>
         </w:rPr>
+        <w:lastRenderedPageBreak/>
         <w:t>Native Ads Integration</w:t>
       </w:r>
       <w:bookmarkEnd w:id="30"/>
@@ -12439,6 +12828,7 @@
         <w:pStyle w:val="Heading4"/>
       </w:pPr>
       <w:r>
+        <w:lastRenderedPageBreak/>
         <w:t xml:space="preserve">Example: </w:t>
       </w:r>
       <w:r>
@@ -13289,6 +13679,7 @@
                 <w:b w:val="0"/>
                 <w:bCs w:val="0"/>
               </w:rPr>
+              <w:lastRenderedPageBreak/>
               <w:t>@Override</w:t>
             </w:r>
           </w:p>
@@ -14475,6 +14866,7 @@
                 <w:b w:val="0"/>
                 <w:bCs w:val="0"/>
               </w:rPr>
+              <w:lastRenderedPageBreak/>
               <w:t>break;</w:t>
             </w:r>
           </w:p>
@@ -15124,6 +15516,7 @@
         <w:pStyle w:val="Heading4"/>
       </w:pPr>
       <w:r>
+        <w:lastRenderedPageBreak/>
         <w:t xml:space="preserve">Example: </w:t>
       </w:r>
       <w:r>
@@ -15393,11 +15786,16 @@
       <w:r>
         <w:t xml:space="preserve">ds </w:t>
       </w:r>
+      <w:proofErr w:type="spellStart"/>
       <w:r>
         <w:t>deallocat</w:t>
       </w:r>
       <w:r>
-        <w:t xml:space="preserve">ing </w:t>
+        <w:t>ing</w:t>
+      </w:r>
+      <w:proofErr w:type="spellEnd"/>
+      <w:r>
+        <w:t xml:space="preserve"> </w:t>
       </w:r>
       <w:r>
         <w:t xml:space="preserve">the </w:t>
@@ -15569,6 +15967,7 @@
         <w:rPr>
           <w:color w:val="auto"/>
         </w:rPr>
+        <w:lastRenderedPageBreak/>
         <w:t>Passing Extra Targeting Information</w:t>
       </w:r>
       <w:bookmarkEnd w:id="34"/>
@@ -16374,6 +16773,7 @@
       </w:pPr>
       <w:bookmarkStart w:id="37" w:name="_Toc472706462"/>
       <w:r>
+        <w:lastRenderedPageBreak/>
         <w:t xml:space="preserve">Detecting </w:t>
       </w:r>
       <w:r>
@@ -16737,7 +17137,6 @@
         <w:docPartUnique/>
       </w:docPartObj>
     </w:sdtPr>
-    <w:sdtEndPr/>
     <w:sdtContent>
       <w:p>
         <w:pPr>
@@ -16756,7 +17155,7 @@
           <w:rPr>
             <w:noProof/>
           </w:rPr>
-          <w:t>11</w:t>
+          <w:t>6</w:t>
         </w:r>
         <w:r>
           <w:fldChar w:fldCharType="end"/>
@@ -20905,6 +21304,7 @@
       <w:spacing w:after="0" w:line="240" w:lineRule="auto"/>
     </w:pPr>
     <w:tblPr>
+      <w:tblInd w:w="0" w:type="dxa"/>
       <w:tblBorders>
         <w:top w:val="single" w:sz="4" w:space="0" w:color="auto"/>
         <w:left w:val="single" w:sz="4" w:space="0" w:color="auto"/>
@@ -20913,6 +21313,12 @@
         <w:insideH w:val="single" w:sz="4" w:space="0" w:color="auto"/>
         <w:insideV w:val="single" w:sz="4" w:space="0" w:color="auto"/>
       </w:tblBorders>
+      <w:tblCellMar>
+        <w:top w:w="0" w:type="dxa"/>
+        <w:left w:w="108" w:type="dxa"/>
+        <w:bottom w:w="0" w:type="dxa"/>
+        <w:right w:w="108" w:type="dxa"/>
+      </w:tblCellMar>
     </w:tblPr>
   </w:style>
   <w:style w:type="character" w:customStyle="1" w:styleId="Heading1Char">
@@ -21224,6 +21630,7 @@
     <w:tblPr>
       <w:tblStyleRowBandSize w:val="1"/>
       <w:tblStyleColBandSize w:val="1"/>
+      <w:tblInd w:w="0" w:type="dxa"/>
       <w:tblBorders>
         <w:top w:val="single" w:sz="4" w:space="0" w:color="69DDFF" w:themeColor="accent1" w:themeTint="66"/>
         <w:left w:val="single" w:sz="4" w:space="0" w:color="69DDFF" w:themeColor="accent1" w:themeTint="66"/>
@@ -21232,6 +21639,12 @@
         <w:insideH w:val="single" w:sz="4" w:space="0" w:color="69DDFF" w:themeColor="accent1" w:themeTint="66"/>
         <w:insideV w:val="single" w:sz="4" w:space="0" w:color="69DDFF" w:themeColor="accent1" w:themeTint="66"/>
       </w:tblBorders>
+      <w:tblCellMar>
+        <w:top w:w="0" w:type="dxa"/>
+        <w:left w:w="108" w:type="dxa"/>
+        <w:bottom w:w="0" w:type="dxa"/>
+        <w:right w:w="108" w:type="dxa"/>
+      </w:tblCellMar>
     </w:tblPr>
     <w:tblStylePr w:type="firstRow">
       <w:rPr>
@@ -21299,6 +21712,7 @@
     <w:tblPr>
       <w:tblStyleRowBandSize w:val="1"/>
       <w:tblStyleColBandSize w:val="1"/>
+      <w:tblInd w:w="0" w:type="dxa"/>
       <w:tblBorders>
         <w:top w:val="single" w:sz="4" w:space="0" w:color="E7E7E7" w:themeColor="accent3" w:themeTint="66"/>
         <w:left w:val="single" w:sz="4" w:space="0" w:color="E7E7E7" w:themeColor="accent3" w:themeTint="66"/>
@@ -21307,6 +21721,12 @@
         <w:insideH w:val="single" w:sz="4" w:space="0" w:color="E7E7E7" w:themeColor="accent3" w:themeTint="66"/>
         <w:insideV w:val="single" w:sz="4" w:space="0" w:color="E7E7E7" w:themeColor="accent3" w:themeTint="66"/>
       </w:tblBorders>
+      <w:tblCellMar>
+        <w:top w:w="0" w:type="dxa"/>
+        <w:left w:w="108" w:type="dxa"/>
+        <w:bottom w:w="0" w:type="dxa"/>
+        <w:right w:w="108" w:type="dxa"/>
+      </w:tblCellMar>
     </w:tblPr>
     <w:tblStylePr w:type="firstRow">
       <w:rPr>
@@ -21355,6 +21775,7 @@
     <w:tblPr>
       <w:tblStyleRowBandSize w:val="1"/>
       <w:tblStyleColBandSize w:val="1"/>
+      <w:tblInd w:w="0" w:type="dxa"/>
       <w:tblBorders>
         <w:top w:val="single" w:sz="4" w:space="0" w:color="A0CEEB" w:themeColor="accent2" w:themeTint="66"/>
         <w:left w:val="single" w:sz="4" w:space="0" w:color="A0CEEB" w:themeColor="accent2" w:themeTint="66"/>
@@ -21363,6 +21784,12 @@
         <w:insideH w:val="single" w:sz="4" w:space="0" w:color="A0CEEB" w:themeColor="accent2" w:themeTint="66"/>
         <w:insideV w:val="single" w:sz="4" w:space="0" w:color="A0CEEB" w:themeColor="accent2" w:themeTint="66"/>
       </w:tblBorders>
+      <w:tblCellMar>
+        <w:top w:w="0" w:type="dxa"/>
+        <w:left w:w="108" w:type="dxa"/>
+        <w:bottom w:w="0" w:type="dxa"/>
+        <w:right w:w="108" w:type="dxa"/>
+      </w:tblCellMar>
     </w:tblPr>
     <w:tblStylePr w:type="firstRow">
       <w:rPr>
@@ -22142,6 +22569,7 @@
       <w:spacing w:after="0" w:line="240" w:lineRule="auto"/>
     </w:pPr>
     <w:tblPr>
+      <w:tblInd w:w="0" w:type="dxa"/>
       <w:tblBorders>
         <w:top w:val="single" w:sz="4" w:space="0" w:color="auto"/>
         <w:left w:val="single" w:sz="4" w:space="0" w:color="auto"/>
@@ -22150,6 +22578,12 @@
         <w:insideH w:val="single" w:sz="4" w:space="0" w:color="auto"/>
         <w:insideV w:val="single" w:sz="4" w:space="0" w:color="auto"/>
       </w:tblBorders>
+      <w:tblCellMar>
+        <w:top w:w="0" w:type="dxa"/>
+        <w:left w:w="108" w:type="dxa"/>
+        <w:bottom w:w="0" w:type="dxa"/>
+        <w:right w:w="108" w:type="dxa"/>
+      </w:tblCellMar>
     </w:tblPr>
   </w:style>
   <w:style w:type="character" w:customStyle="1" w:styleId="Heading1Char">
@@ -22461,6 +22895,7 @@
     <w:tblPr>
       <w:tblStyleRowBandSize w:val="1"/>
       <w:tblStyleColBandSize w:val="1"/>
+      <w:tblInd w:w="0" w:type="dxa"/>
       <w:tblBorders>
         <w:top w:val="single" w:sz="4" w:space="0" w:color="69DDFF" w:themeColor="accent1" w:themeTint="66"/>
         <w:left w:val="single" w:sz="4" w:space="0" w:color="69DDFF" w:themeColor="accent1" w:themeTint="66"/>
@@ -22469,6 +22904,12 @@
         <w:insideH w:val="single" w:sz="4" w:space="0" w:color="69DDFF" w:themeColor="accent1" w:themeTint="66"/>
         <w:insideV w:val="single" w:sz="4" w:space="0" w:color="69DDFF" w:themeColor="accent1" w:themeTint="66"/>
       </w:tblBorders>
+      <w:tblCellMar>
+        <w:top w:w="0" w:type="dxa"/>
+        <w:left w:w="108" w:type="dxa"/>
+        <w:bottom w:w="0" w:type="dxa"/>
+        <w:right w:w="108" w:type="dxa"/>
+      </w:tblCellMar>
     </w:tblPr>
     <w:tblStylePr w:type="firstRow">
       <w:rPr>
@@ -22536,6 +22977,7 @@
     <w:tblPr>
       <w:tblStyleRowBandSize w:val="1"/>
       <w:tblStyleColBandSize w:val="1"/>
+      <w:tblInd w:w="0" w:type="dxa"/>
       <w:tblBorders>
         <w:top w:val="single" w:sz="4" w:space="0" w:color="E7E7E7" w:themeColor="accent3" w:themeTint="66"/>
         <w:left w:val="single" w:sz="4" w:space="0" w:color="E7E7E7" w:themeColor="accent3" w:themeTint="66"/>
@@ -22544,6 +22986,12 @@
         <w:insideH w:val="single" w:sz="4" w:space="0" w:color="E7E7E7" w:themeColor="accent3" w:themeTint="66"/>
         <w:insideV w:val="single" w:sz="4" w:space="0" w:color="E7E7E7" w:themeColor="accent3" w:themeTint="66"/>
       </w:tblBorders>
+      <w:tblCellMar>
+        <w:top w:w="0" w:type="dxa"/>
+        <w:left w:w="108" w:type="dxa"/>
+        <w:bottom w:w="0" w:type="dxa"/>
+        <w:right w:w="108" w:type="dxa"/>
+      </w:tblCellMar>
     </w:tblPr>
     <w:tblStylePr w:type="firstRow">
       <w:rPr>
@@ -22592,6 +23040,7 @@
     <w:tblPr>
       <w:tblStyleRowBandSize w:val="1"/>
       <w:tblStyleColBandSize w:val="1"/>
+      <w:tblInd w:w="0" w:type="dxa"/>
       <w:tblBorders>
         <w:top w:val="single" w:sz="4" w:space="0" w:color="A0CEEB" w:themeColor="accent2" w:themeTint="66"/>
         <w:left w:val="single" w:sz="4" w:space="0" w:color="A0CEEB" w:themeColor="accent2" w:themeTint="66"/>
@@ -22600,6 +23049,12 @@
         <w:insideH w:val="single" w:sz="4" w:space="0" w:color="A0CEEB" w:themeColor="accent2" w:themeTint="66"/>
         <w:insideV w:val="single" w:sz="4" w:space="0" w:color="A0CEEB" w:themeColor="accent2" w:themeTint="66"/>
       </w:tblBorders>
+      <w:tblCellMar>
+        <w:top w:w="0" w:type="dxa"/>
+        <w:left w:w="108" w:type="dxa"/>
+        <w:bottom w:w="0" w:type="dxa"/>
+        <w:right w:w="108" w:type="dxa"/>
+      </w:tblCellMar>
     </w:tblPr>
     <w:tblStylePr w:type="firstRow">
       <w:rPr>
@@ -23211,7 +23666,7 @@
   <a:extraClrSchemeLst/>
   <a:extLst>
     <a:ext uri="{05A4C25C-085E-4340-85A3-A5531E510DB2}">
-      <thm15:themeFamily xmlns:thm15="http://schemas.microsoft.com/office/thememl/2012/main" xmlns="" name="Office Theme" id="{62F939B6-93AF-4DB8-9C6B-D6C7DFDC589F}" vid="{4A3C46E8-61CC-4603-A589-7422A47A8E4A}"/>
+      <thm15:themeFamily xmlns="" xmlns:thm15="http://schemas.microsoft.com/office/thememl/2012/main" name="Office Theme" id="{62F939B6-93AF-4DB8-9C6B-D6C7DFDC589F}" vid="{4A3C46E8-61CC-4603-A589-7422A47A8E4A}"/>
     </a:ext>
   </a:extLst>
 </a:theme>
@@ -23222,7 +23677,7 @@
 </file>
 
 <file path=customXml/itemProps1.xml><?xml version="1.0" encoding="utf-8"?>
-<ds:datastoreItem xmlns:ds="http://schemas.openxmlformats.org/officeDocument/2006/customXml" ds:itemID="{BB25A6B1-16C6-4D6E-9D9B-FC8A14ACFE4E}">
+<ds:datastoreItem xmlns:ds="http://schemas.openxmlformats.org/officeDocument/2006/customXml" ds:itemID="{E3A01375-671F-41C2-8CAD-01757D6006E5}">
   <ds:schemaRefs>
     <ds:schemaRef ds:uri="http://schemas.openxmlformats.org/officeDocument/2006/bibliography"/>
   </ds:schemaRefs>

</xml_diff>